<commit_message>
Update Documentation: File::URL Mandatory
</commit_message>
<xml_diff>
--- a/Specifications/documentation/DraftMetadataStd_WorkingVersion.docx
+++ b/Specifications/documentation/DraftMetadataStd_WorkingVersion.docx
@@ -4104,14 +4104,27 @@
       <w:r>
         <w:t xml:space="preserve">Figure </w:t>
       </w:r>
-      <w:fldSimple w:instr=" SEQ Figure \* ARABIC ">
-        <w:r>
-          <w:rPr>
-            <w:noProof/>
-          </w:rPr>
-          <w:t>1</w:t>
-        </w:r>
-      </w:fldSimple>
+      <w:r>
+        <w:fldChar w:fldCharType="begin"/>
+      </w:r>
+      <w:r>
+        <w:instrText xml:space="preserve"> SEQ Figure \* ARABIC </w:instrText>
+      </w:r>
+      <w:r>
+        <w:fldChar w:fldCharType="separate"/>
+      </w:r>
+      <w:r>
+        <w:rPr>
+          <w:noProof/>
+        </w:rPr>
+        <w:t>1</w:t>
+      </w:r>
+      <w:r>
+        <w:rPr>
+          <w:noProof/>
+        </w:rPr>
+        <w:fldChar w:fldCharType="end"/>
+      </w:r>
       <w:bookmarkEnd w:id="5"/>
       <w:r>
         <w:t xml:space="preserve"> – Fundamental GNSS SDR Data Collection Topologie</w:t>
@@ -4985,14 +4998,27 @@
       <w:r>
         <w:t xml:space="preserve">Figure </w:t>
       </w:r>
-      <w:fldSimple w:instr=" SEQ Figure \* ARABIC ">
-        <w:r>
-          <w:rPr>
-            <w:noProof/>
-          </w:rPr>
-          <w:t>2</w:t>
-        </w:r>
-      </w:fldSimple>
+      <w:r>
+        <w:fldChar w:fldCharType="begin"/>
+      </w:r>
+      <w:r>
+        <w:instrText xml:space="preserve"> SEQ Figure \* ARABIC </w:instrText>
+      </w:r>
+      <w:r>
+        <w:fldChar w:fldCharType="separate"/>
+      </w:r>
+      <w:r>
+        <w:rPr>
+          <w:noProof/>
+        </w:rPr>
+        <w:t>2</w:t>
+      </w:r>
+      <w:r>
+        <w:rPr>
+          <w:noProof/>
+        </w:rPr>
+        <w:fldChar w:fldCharType="end"/>
+      </w:r>
       <w:bookmarkEnd w:id="17"/>
       <w:r>
         <w:t xml:space="preserve"> – Overview of </w:t>
@@ -5136,14 +5162,27 @@
       <w:r>
         <w:t xml:space="preserve">Figure </w:t>
       </w:r>
-      <w:fldSimple w:instr=" SEQ Figure \* ARABIC ">
-        <w:r>
-          <w:rPr>
-            <w:noProof/>
-          </w:rPr>
-          <w:t>3</w:t>
-        </w:r>
-      </w:fldSimple>
+      <w:r>
+        <w:fldChar w:fldCharType="begin"/>
+      </w:r>
+      <w:r>
+        <w:instrText xml:space="preserve"> SEQ Figure \* ARABIC </w:instrText>
+      </w:r>
+      <w:r>
+        <w:fldChar w:fldCharType="separate"/>
+      </w:r>
+      <w:r>
+        <w:rPr>
+          <w:noProof/>
+        </w:rPr>
+        <w:t>3</w:t>
+      </w:r>
+      <w:r>
+        <w:rPr>
+          <w:noProof/>
+        </w:rPr>
+        <w:fldChar w:fldCharType="end"/>
+      </w:r>
       <w:bookmarkEnd w:id="20"/>
       <w:r>
         <w:t xml:space="preserve"> GNSS Metada</w:t>
@@ -5235,14 +5274,30 @@
       <w:r>
         <w:t xml:space="preserve">Figure </w:t>
       </w:r>
-      <w:fldSimple w:instr=" SEQ Figure \* ARABIC ">
-        <w:r>
-          <w:rPr>
-            <w:noProof/>
-          </w:rPr>
-          <w:t>4</w:t>
-        </w:r>
-      </w:fldSimple>
+      <w:r>
+        <w:fldChar w:fldCharType="begin"/>
+      </w:r>
+      <w:r>
+        <w:instrText xml:space="preserve"> SEQ Figur</w:instrText>
+      </w:r>
+      <w:r>
+        <w:instrText xml:space="preserve">e \* ARABIC </w:instrText>
+      </w:r>
+      <w:r>
+        <w:fldChar w:fldCharType="separate"/>
+      </w:r>
+      <w:r>
+        <w:rPr>
+          <w:noProof/>
+        </w:rPr>
+        <w:t>4</w:t>
+      </w:r>
+      <w:r>
+        <w:rPr>
+          <w:noProof/>
+        </w:rPr>
+        <w:fldChar w:fldCharType="end"/>
+      </w:r>
       <w:r>
         <w:t xml:space="preserve"> Core </w:t>
       </w:r>
@@ -11896,14 +11951,27 @@
       <w:r>
         <w:t xml:space="preserve">Figure </w:t>
       </w:r>
-      <w:fldSimple w:instr=" SEQ Figure \* ARABIC ">
-        <w:r>
-          <w:rPr>
-            <w:noProof/>
-          </w:rPr>
-          <w:t>5</w:t>
-        </w:r>
-      </w:fldSimple>
+      <w:r>
+        <w:fldChar w:fldCharType="begin"/>
+      </w:r>
+      <w:r>
+        <w:instrText xml:space="preserve"> SEQ Figure \* ARABIC </w:instrText>
+      </w:r>
+      <w:r>
+        <w:fldChar w:fldCharType="separate"/>
+      </w:r>
+      <w:r>
+        <w:rPr>
+          <w:noProof/>
+        </w:rPr>
+        <w:t>5</w:t>
+      </w:r>
+      <w:r>
+        <w:rPr>
+          <w:noProof/>
+        </w:rPr>
+        <w:fldChar w:fldCharType="end"/>
+      </w:r>
       <w:bookmarkEnd w:id="28"/>
       <w:r>
         <w:t xml:space="preserve"> - Intentional Aliasing of a Multiband signal to Baseband</w:t>
@@ -12001,14 +12069,27 @@
       <w:r>
         <w:t xml:space="preserve">Figure </w:t>
       </w:r>
-      <w:fldSimple w:instr=" SEQ Figure \* ARABIC ">
-        <w:r>
-          <w:rPr>
-            <w:noProof/>
-          </w:rPr>
-          <w:t>6</w:t>
-        </w:r>
-      </w:fldSimple>
+      <w:r>
+        <w:fldChar w:fldCharType="begin"/>
+      </w:r>
+      <w:r>
+        <w:instrText xml:space="preserve"> SEQ Figure \* ARABIC </w:instrText>
+      </w:r>
+      <w:r>
+        <w:fldChar w:fldCharType="separate"/>
+      </w:r>
+      <w:r>
+        <w:rPr>
+          <w:noProof/>
+        </w:rPr>
+        <w:t>6</w:t>
+      </w:r>
+      <w:r>
+        <w:rPr>
+          <w:noProof/>
+        </w:rPr>
+        <w:fldChar w:fldCharType="end"/>
+      </w:r>
       <w:bookmarkEnd w:id="29"/>
       <w:r>
         <w:t xml:space="preserve"> - Illustration of Multiple Bands Present in a Stream</w:t>
@@ -13671,14 +13752,27 @@
         <w:lastRenderedPageBreak/>
         <w:t xml:space="preserve">Table </w:t>
       </w:r>
-      <w:fldSimple w:instr=" SEQ Table \* ARABIC ">
-        <w:r>
-          <w:rPr>
-            <w:noProof/>
-          </w:rPr>
-          <w:t>8</w:t>
-        </w:r>
-      </w:fldSimple>
+      <w:r>
+        <w:fldChar w:fldCharType="begin"/>
+      </w:r>
+      <w:r>
+        <w:instrText xml:space="preserve"> SEQ Table \* ARABIC </w:instrText>
+      </w:r>
+      <w:r>
+        <w:fldChar w:fldCharType="separate"/>
+      </w:r>
+      <w:r>
+        <w:rPr>
+          <w:noProof/>
+        </w:rPr>
+        <w:t>8</w:t>
+      </w:r>
+      <w:r>
+        <w:rPr>
+          <w:noProof/>
+        </w:rPr>
+        <w:fldChar w:fldCharType="end"/>
+      </w:r>
       <w:r>
         <w:t xml:space="preserve"> - Sample Encoding Schemes</w:t>
       </w:r>
@@ -15503,14 +15597,27 @@
       <w:r>
         <w:t xml:space="preserve">Figure </w:t>
       </w:r>
-      <w:fldSimple w:instr=" SEQ Figure \* ARABIC ">
-        <w:r>
-          <w:rPr>
-            <w:noProof/>
-          </w:rPr>
-          <w:t>7</w:t>
-        </w:r>
-      </w:fldSimple>
+      <w:r>
+        <w:fldChar w:fldCharType="begin"/>
+      </w:r>
+      <w:r>
+        <w:instrText xml:space="preserve"> SEQ Figure \* ARABIC </w:instrText>
+      </w:r>
+      <w:r>
+        <w:fldChar w:fldCharType="separate"/>
+      </w:r>
+      <w:r>
+        <w:rPr>
+          <w:noProof/>
+        </w:rPr>
+        <w:t>7</w:t>
+      </w:r>
+      <w:r>
+        <w:rPr>
+          <w:noProof/>
+        </w:rPr>
+        <w:fldChar w:fldCharType="end"/>
+      </w:r>
       <w:bookmarkEnd w:id="68"/>
       <w:r>
         <w:t xml:space="preserve"> - Illustration of a lump Containing Samples from N Streams</w:t>
@@ -17354,14 +17461,27 @@
       <w:r>
         <w:t xml:space="preserve">Figure </w:t>
       </w:r>
-      <w:fldSimple w:instr=" SEQ Figure \* ARABIC ">
-        <w:r>
-          <w:rPr>
-            <w:noProof/>
-          </w:rPr>
-          <w:t>8</w:t>
-        </w:r>
-      </w:fldSimple>
+      <w:r>
+        <w:fldChar w:fldCharType="begin"/>
+      </w:r>
+      <w:r>
+        <w:instrText xml:space="preserve"> SEQ Figure \* ARABIC </w:instrText>
+      </w:r>
+      <w:r>
+        <w:fldChar w:fldCharType="separate"/>
+      </w:r>
+      <w:r>
+        <w:rPr>
+          <w:noProof/>
+        </w:rPr>
+        <w:t>8</w:t>
+      </w:r>
+      <w:r>
+        <w:rPr>
+          <w:noProof/>
+        </w:rPr>
+        <w:fldChar w:fldCharType="end"/>
+      </w:r>
       <w:bookmarkEnd w:id="72"/>
       <w:r>
         <w:t xml:space="preserve"> - Encoding Schemes for a single Lump within a single Chunk</w:t>
@@ -17464,14 +17584,27 @@
       <w:r>
         <w:t xml:space="preserve">Figure </w:t>
       </w:r>
-      <w:fldSimple w:instr=" SEQ Figure \* ARABIC ">
-        <w:r>
-          <w:rPr>
-            <w:noProof/>
-          </w:rPr>
-          <w:t>9</w:t>
-        </w:r>
-      </w:fldSimple>
+      <w:r>
+        <w:fldChar w:fldCharType="begin"/>
+      </w:r>
+      <w:r>
+        <w:instrText xml:space="preserve"> SEQ Figure \* ARABIC </w:instrText>
+      </w:r>
+      <w:r>
+        <w:fldChar w:fldCharType="separate"/>
+      </w:r>
+      <w:r>
+        <w:rPr>
+          <w:noProof/>
+        </w:rPr>
+        <w:t>9</w:t>
+      </w:r>
+      <w:r>
+        <w:rPr>
+          <w:noProof/>
+        </w:rPr>
+        <w:fldChar w:fldCharType="end"/>
+      </w:r>
       <w:bookmarkEnd w:id="74"/>
       <w:r>
         <w:t xml:space="preserve"> - Encoding Schemes for a </w:t>
@@ -19677,8 +19810,6 @@
                 <w:t>Unique identifier for the file (path/filename)?</w:t>
               </w:r>
             </w:ins>
-            <w:bookmarkStart w:id="81" w:name="_GoBack"/>
-            <w:bookmarkEnd w:id="81"/>
           </w:p>
         </w:tc>
         <w:tc>
@@ -19732,14 +19863,28 @@
                 <w:szCs w:val="20"/>
               </w:rPr>
             </w:pPr>
-            <w:r>
-              <w:rPr>
-                <w:rFonts w:asciiTheme="minorHAnsi" w:hAnsiTheme="minorHAnsi"/>
-                <w:sz w:val="20"/>
-                <w:szCs w:val="20"/>
-              </w:rPr>
-              <w:t>yes</w:t>
-            </w:r>
+            <w:del w:id="81" w:author="james" w:date="2015-12-16T21:15:00Z">
+              <w:r>
+                <w:rPr>
+                  <w:rFonts w:asciiTheme="minorHAnsi" w:hAnsiTheme="minorHAnsi"/>
+                  <w:sz w:val="20"/>
+                  <w:szCs w:val="20"/>
+                </w:rPr>
+                <w:delText>yes</w:delText>
+              </w:r>
+            </w:del>
+            <w:ins w:id="82" w:author="james" w:date="2015-12-16T21:15:00Z">
+              <w:r>
+                <w:rPr>
+                  <w:rFonts w:asciiTheme="minorHAnsi" w:hAnsiTheme="minorHAnsi"/>
+                  <w:sz w:val="20"/>
+                  <w:szCs w:val="20"/>
+                </w:rPr>
+                <w:t>no</w:t>
+              </w:r>
+            </w:ins>
+            <w:bookmarkStart w:id="83" w:name="_GoBack"/>
+            <w:bookmarkEnd w:id="83"/>
           </w:p>
         </w:tc>
         <w:tc>
@@ -20677,7 +20822,7 @@
       <w:pPr>
         <w:pStyle w:val="Heading3"/>
       </w:pPr>
-      <w:bookmarkStart w:id="82" w:name="_Toc409938085"/>
+      <w:bookmarkStart w:id="84" w:name="_Toc409938085"/>
       <w:r>
         <w:lastRenderedPageBreak/>
         <w:t xml:space="preserve">FileSet </w:t>
@@ -20685,7 +20830,7 @@
       <w:r>
         <w:t>Object</w:t>
       </w:r>
-      <w:bookmarkEnd w:id="82"/>
+      <w:bookmarkEnd w:id="84"/>
     </w:p>
     <w:p>
       <w:r>
@@ -20990,7 +21135,7 @@
               </w:rPr>
               <w:t xml:space="preserve">Required for </w:t>
             </w:r>
-            <w:del w:id="83" w:author="james" w:date="2015-12-16T18:43:00Z">
+            <w:del w:id="85" w:author="james" w:date="2015-12-16T18:43:00Z">
               <w:r>
                 <w:rPr>
                   <w:rFonts w:asciiTheme="minorHAnsi" w:hAnsiTheme="minorHAnsi"/>
@@ -21000,7 +21145,7 @@
                 <w:delText xml:space="preserve">spetial </w:delText>
               </w:r>
             </w:del>
-            <w:ins w:id="84" w:author="james" w:date="2015-12-16T18:43:00Z">
+            <w:ins w:id="86" w:author="james" w:date="2015-12-16T18:43:00Z">
               <w:r>
                 <w:rPr>
                   <w:rFonts w:asciiTheme="minorHAnsi" w:hAnsiTheme="minorHAnsi"/>
@@ -21056,7 +21201,7 @@
       <w:pPr>
         <w:pStyle w:val="Heading2"/>
       </w:pPr>
-      <w:bookmarkStart w:id="85" w:name="_Toc409938086"/>
+      <w:bookmarkStart w:id="87" w:name="_Toc409938086"/>
       <w:r>
         <w:lastRenderedPageBreak/>
         <w:t xml:space="preserve">Foundation </w:t>
@@ -21064,7 +21209,7 @@
       <w:r>
         <w:t>Classes</w:t>
       </w:r>
-      <w:bookmarkEnd w:id="85"/>
+      <w:bookmarkEnd w:id="87"/>
       <w:r>
         <w:t xml:space="preserve"> </w:t>
       </w:r>
@@ -21087,11 +21232,11 @@
       <w:pPr>
         <w:pStyle w:val="Heading3"/>
       </w:pPr>
-      <w:bookmarkStart w:id="86" w:name="_Toc409938087"/>
+      <w:bookmarkStart w:id="88" w:name="_Toc409938087"/>
       <w:r>
         <w:t>URI</w:t>
       </w:r>
-      <w:bookmarkEnd w:id="86"/>
+      <w:bookmarkEnd w:id="88"/>
     </w:p>
     <w:p>
       <w:r>
@@ -21102,11 +21247,11 @@
       <w:pPr>
         <w:pStyle w:val="Heading3"/>
       </w:pPr>
-      <w:bookmarkStart w:id="87" w:name="_Toc409938088"/>
+      <w:bookmarkStart w:id="89" w:name="_Toc409938088"/>
       <w:r>
         <w:t>DateTime</w:t>
       </w:r>
-      <w:bookmarkEnd w:id="87"/>
+      <w:bookmarkEnd w:id="89"/>
     </w:p>
     <w:p/>
     <w:p>
@@ -21135,11 +21280,11 @@
       <w:pPr>
         <w:pStyle w:val="Heading3"/>
       </w:pPr>
-      <w:bookmarkStart w:id="88" w:name="_Toc409938089"/>
+      <w:bookmarkStart w:id="90" w:name="_Toc409938089"/>
       <w:r>
         <w:t>Frequency</w:t>
       </w:r>
-      <w:bookmarkEnd w:id="88"/>
+      <w:bookmarkEnd w:id="90"/>
     </w:p>
     <w:p>
       <w:pPr>
@@ -21153,11 +21298,11 @@
       <w:pPr>
         <w:pStyle w:val="Heading3"/>
       </w:pPr>
-      <w:bookmarkStart w:id="89" w:name="_Toc409938090"/>
+      <w:bookmarkStart w:id="91" w:name="_Toc409938090"/>
       <w:r>
         <w:t>Duration</w:t>
       </w:r>
-      <w:bookmarkEnd w:id="89"/>
+      <w:bookmarkEnd w:id="91"/>
     </w:p>
     <w:p>
       <w:pPr>
@@ -21175,11 +21320,11 @@
       <w:pPr>
         <w:pStyle w:val="Heading3"/>
       </w:pPr>
-      <w:bookmarkStart w:id="90" w:name="_Toc409938091"/>
+      <w:bookmarkStart w:id="92" w:name="_Toc409938091"/>
       <w:r>
         <w:t>Location</w:t>
       </w:r>
-      <w:bookmarkEnd w:id="90"/>
+      <w:bookmarkEnd w:id="92"/>
     </w:p>
     <w:p>
       <w:pPr>
@@ -21806,12 +21951,12 @@
       <w:pPr>
         <w:pStyle w:val="Heading3"/>
       </w:pPr>
-      <w:bookmarkStart w:id="91" w:name="_Toc409938092"/>
+      <w:bookmarkStart w:id="93" w:name="_Toc409938092"/>
       <w:r>
         <w:lastRenderedPageBreak/>
         <w:t>Origin</w:t>
       </w:r>
-      <w:bookmarkEnd w:id="91"/>
+      <w:bookmarkEnd w:id="93"/>
     </w:p>
     <w:p>
       <w:pPr>
@@ -22332,11 +22477,11 @@
       <w:pPr>
         <w:pStyle w:val="Heading3"/>
       </w:pPr>
-      <w:bookmarkStart w:id="92" w:name="_Toc409938093"/>
+      <w:bookmarkStart w:id="94" w:name="_Toc409938093"/>
       <w:r>
         <w:t>Orientation</w:t>
       </w:r>
-      <w:bookmarkEnd w:id="92"/>
+      <w:bookmarkEnd w:id="94"/>
     </w:p>
     <w:p>
       <w:r>
@@ -22893,12 +23038,12 @@
       <w:pPr>
         <w:pStyle w:val="Heading1"/>
       </w:pPr>
-      <w:bookmarkStart w:id="93" w:name="_Toc409938094"/>
+      <w:bookmarkStart w:id="95" w:name="_Toc409938094"/>
       <w:r>
         <w:lastRenderedPageBreak/>
         <w:t>Working Group Membership</w:t>
       </w:r>
-      <w:bookmarkEnd w:id="93"/>
+      <w:bookmarkEnd w:id="95"/>
     </w:p>
     <w:p/>
     <w:tbl>
@@ -25746,7 +25891,7 @@
         <w:rStyle w:val="PageNumber"/>
         <w:noProof/>
       </w:rPr>
-      <w:t>27</w:t>
+      <w:t>22</w:t>
     </w:r>
     <w:r>
       <w:rPr>
@@ -31368,7 +31513,7 @@
 </file>
 
 <file path=customXml/itemProps1.xml><?xml version="1.0" encoding="utf-8"?>
-<ds:datastoreItem xmlns:ds="http://schemas.openxmlformats.org/officeDocument/2006/customXml" ds:itemID="{A9D8C51C-0782-45F2-8936-D4743E5E44BE}">
+<ds:datastoreItem xmlns:ds="http://schemas.openxmlformats.org/officeDocument/2006/customXml" ds:itemID="{72E84CCF-91F6-4188-9C59-22CA4713FFD7}">
   <ds:schemaRefs>
     <ds:schemaRef ds:uri="http://schemas.openxmlformats.org/officeDocument/2006/bibliography"/>
   </ds:schemaRefs>

</xml_diff>

<commit_message>
Modifications to the Encoder Functions SM and BIN
</commit_message>
<xml_diff>
--- a/Specifications/documentation/DraftMetadataStd_WorkingVersion.docx
+++ b/Specifications/documentation/DraftMetadataStd_WorkingVersion.docx
@@ -4104,27 +4104,14 @@
       <w:r>
         <w:t xml:space="preserve">Figure </w:t>
       </w:r>
-      <w:r>
-        <w:fldChar w:fldCharType="begin"/>
-      </w:r>
-      <w:r>
-        <w:instrText xml:space="preserve"> SEQ Figure \* ARABIC </w:instrText>
-      </w:r>
-      <w:r>
-        <w:fldChar w:fldCharType="separate"/>
-      </w:r>
-      <w:r>
-        <w:rPr>
-          <w:noProof/>
-        </w:rPr>
-        <w:t>1</w:t>
-      </w:r>
-      <w:r>
-        <w:rPr>
-          <w:noProof/>
-        </w:rPr>
-        <w:fldChar w:fldCharType="end"/>
-      </w:r>
+      <w:fldSimple w:instr=" SEQ Figure \* ARABIC ">
+        <w:r>
+          <w:rPr>
+            <w:noProof/>
+          </w:rPr>
+          <w:t>1</w:t>
+        </w:r>
+      </w:fldSimple>
       <w:bookmarkEnd w:id="5"/>
       <w:r>
         <w:t xml:space="preserve"> – Fundamental GNSS SDR Data Collection Topologie</w:t>
@@ -4998,27 +4985,14 @@
       <w:r>
         <w:t xml:space="preserve">Figure </w:t>
       </w:r>
-      <w:r>
-        <w:fldChar w:fldCharType="begin"/>
-      </w:r>
-      <w:r>
-        <w:instrText xml:space="preserve"> SEQ Figure \* ARABIC </w:instrText>
-      </w:r>
-      <w:r>
-        <w:fldChar w:fldCharType="separate"/>
-      </w:r>
-      <w:r>
-        <w:rPr>
-          <w:noProof/>
-        </w:rPr>
-        <w:t>2</w:t>
-      </w:r>
-      <w:r>
-        <w:rPr>
-          <w:noProof/>
-        </w:rPr>
-        <w:fldChar w:fldCharType="end"/>
-      </w:r>
+      <w:fldSimple w:instr=" SEQ Figure \* ARABIC ">
+        <w:r>
+          <w:rPr>
+            <w:noProof/>
+          </w:rPr>
+          <w:t>2</w:t>
+        </w:r>
+      </w:fldSimple>
       <w:bookmarkEnd w:id="17"/>
       <w:r>
         <w:t xml:space="preserve"> – Overview of </w:t>
@@ -5162,27 +5136,14 @@
       <w:r>
         <w:t xml:space="preserve">Figure </w:t>
       </w:r>
-      <w:r>
-        <w:fldChar w:fldCharType="begin"/>
-      </w:r>
-      <w:r>
-        <w:instrText xml:space="preserve"> SEQ Figure \* ARABIC </w:instrText>
-      </w:r>
-      <w:r>
-        <w:fldChar w:fldCharType="separate"/>
-      </w:r>
-      <w:r>
-        <w:rPr>
-          <w:noProof/>
-        </w:rPr>
-        <w:t>3</w:t>
-      </w:r>
-      <w:r>
-        <w:rPr>
-          <w:noProof/>
-        </w:rPr>
-        <w:fldChar w:fldCharType="end"/>
-      </w:r>
+      <w:fldSimple w:instr=" SEQ Figure \* ARABIC ">
+        <w:r>
+          <w:rPr>
+            <w:noProof/>
+          </w:rPr>
+          <w:t>3</w:t>
+        </w:r>
+      </w:fldSimple>
       <w:bookmarkEnd w:id="20"/>
       <w:r>
         <w:t xml:space="preserve"> GNSS Metada</w:t>
@@ -5274,30 +5235,14 @@
       <w:r>
         <w:t xml:space="preserve">Figure </w:t>
       </w:r>
-      <w:r>
-        <w:fldChar w:fldCharType="begin"/>
-      </w:r>
-      <w:r>
-        <w:instrText xml:space="preserve"> SEQ Figur</w:instrText>
-      </w:r>
-      <w:r>
-        <w:instrText xml:space="preserve">e \* ARABIC </w:instrText>
-      </w:r>
-      <w:r>
-        <w:fldChar w:fldCharType="separate"/>
-      </w:r>
-      <w:r>
-        <w:rPr>
-          <w:noProof/>
-        </w:rPr>
-        <w:t>4</w:t>
-      </w:r>
-      <w:r>
-        <w:rPr>
-          <w:noProof/>
-        </w:rPr>
-        <w:fldChar w:fldCharType="end"/>
-      </w:r>
+      <w:fldSimple w:instr=" SEQ Figure \* ARABIC ">
+        <w:r>
+          <w:rPr>
+            <w:noProof/>
+          </w:rPr>
+          <w:t>4</w:t>
+        </w:r>
+      </w:fldSimple>
       <w:r>
         <w:t xml:space="preserve"> Core </w:t>
       </w:r>
@@ -11951,27 +11896,14 @@
       <w:r>
         <w:t xml:space="preserve">Figure </w:t>
       </w:r>
-      <w:r>
-        <w:fldChar w:fldCharType="begin"/>
-      </w:r>
-      <w:r>
-        <w:instrText xml:space="preserve"> SEQ Figure \* ARABIC </w:instrText>
-      </w:r>
-      <w:r>
-        <w:fldChar w:fldCharType="separate"/>
-      </w:r>
-      <w:r>
-        <w:rPr>
-          <w:noProof/>
-        </w:rPr>
-        <w:t>5</w:t>
-      </w:r>
-      <w:r>
-        <w:rPr>
-          <w:noProof/>
-        </w:rPr>
-        <w:fldChar w:fldCharType="end"/>
-      </w:r>
+      <w:fldSimple w:instr=" SEQ Figure \* ARABIC ">
+        <w:r>
+          <w:rPr>
+            <w:noProof/>
+          </w:rPr>
+          <w:t>5</w:t>
+        </w:r>
+      </w:fldSimple>
       <w:bookmarkEnd w:id="28"/>
       <w:r>
         <w:t xml:space="preserve"> - Intentional Aliasing of a Multiband signal to Baseband</w:t>
@@ -12069,27 +12001,14 @@
       <w:r>
         <w:t xml:space="preserve">Figure </w:t>
       </w:r>
-      <w:r>
-        <w:fldChar w:fldCharType="begin"/>
-      </w:r>
-      <w:r>
-        <w:instrText xml:space="preserve"> SEQ Figure \* ARABIC </w:instrText>
-      </w:r>
-      <w:r>
-        <w:fldChar w:fldCharType="separate"/>
-      </w:r>
-      <w:r>
-        <w:rPr>
-          <w:noProof/>
-        </w:rPr>
-        <w:t>6</w:t>
-      </w:r>
-      <w:r>
-        <w:rPr>
-          <w:noProof/>
-        </w:rPr>
-        <w:fldChar w:fldCharType="end"/>
-      </w:r>
+      <w:fldSimple w:instr=" SEQ Figure \* ARABIC ">
+        <w:r>
+          <w:rPr>
+            <w:noProof/>
+          </w:rPr>
+          <w:t>6</w:t>
+        </w:r>
+      </w:fldSimple>
       <w:bookmarkEnd w:id="29"/>
       <w:r>
         <w:t xml:space="preserve"> - Illustration of Multiple Bands Present in a Stream</w:t>
@@ -12235,7 +12154,21 @@
       </w:pPr>
       <w:r>
         <w:lastRenderedPageBreak/>
-        <w:t xml:space="preserve">Each sample value is represented by one or more bits, known as quantization. These values may be encoded using various </w:t>
+        <w:t>Each sample value is represented by one or more bits,</w:t>
+      </w:r>
+      <w:commentRangeStart w:id="30"/>
+      <w:r>
+        <w:t xml:space="preserve"> known as quantization.</w:t>
+      </w:r>
+      <w:commentRangeEnd w:id="30"/>
+      <w:r>
+        <w:rPr>
+          <w:rStyle w:val="CommentReference"/>
+        </w:rPr>
+        <w:commentReference w:id="30"/>
+      </w:r>
+      <w:r>
+        <w:t xml:space="preserve"> These values may be encoded using various </w:t>
       </w:r>
       <w:r>
         <w:t xml:space="preserve">established </w:t>
@@ -13165,7 +13098,7 @@
                 <w:szCs w:val="20"/>
               </w:rPr>
             </w:pPr>
-            <w:commentRangeStart w:id="30"/>
+            <w:commentRangeStart w:id="32"/>
             <w:r>
               <w:rPr>
                 <w:rFonts w:asciiTheme="minorHAnsi" w:hAnsiTheme="minorHAnsi"/>
@@ -13256,12 +13189,12 @@
               </w:rPr>
               <w:t>‘N’ – N/A</w:t>
             </w:r>
-            <w:commentRangeEnd w:id="30"/>
+            <w:commentRangeEnd w:id="32"/>
             <w:r>
               <w:rPr>
                 <w:rStyle w:val="CommentReference"/>
               </w:rPr>
-              <w:commentReference w:id="30"/>
+              <w:commentReference w:id="32"/>
             </w:r>
           </w:p>
         </w:tc>
@@ -13752,27 +13685,14 @@
         <w:lastRenderedPageBreak/>
         <w:t xml:space="preserve">Table </w:t>
       </w:r>
-      <w:r>
-        <w:fldChar w:fldCharType="begin"/>
-      </w:r>
-      <w:r>
-        <w:instrText xml:space="preserve"> SEQ Table \* ARABIC </w:instrText>
-      </w:r>
-      <w:r>
-        <w:fldChar w:fldCharType="separate"/>
-      </w:r>
-      <w:r>
-        <w:rPr>
-          <w:noProof/>
-        </w:rPr>
-        <w:t>8</w:t>
-      </w:r>
-      <w:r>
-        <w:rPr>
-          <w:noProof/>
-        </w:rPr>
-        <w:fldChar w:fldCharType="end"/>
-      </w:r>
+      <w:fldSimple w:instr=" SEQ Table \* ARABIC ">
+        <w:r>
+          <w:rPr>
+            <w:noProof/>
+          </w:rPr>
+          <w:t>8</w:t>
+        </w:r>
+      </w:fldSimple>
       <w:r>
         <w:t xml:space="preserve"> - Sample Encoding Schemes</w:t>
       </w:r>
@@ -13809,7 +13729,7 @@
             <w:pPr>
               <w:ind w:left="113" w:right="113"/>
             </w:pPr>
-            <w:commentRangeStart w:id="31"/>
+            <w:commentRangeStart w:id="33"/>
             <w:r>
               <w:t>Q</w:t>
             </w:r>
@@ -14444,7 +14364,7 @@
             <w:r>
               <w:rPr>
                 <w:vertAlign w:val="superscript"/>
-                <w:rPrChange w:id="32" w:author="james" w:date="2015-11-27T10:59:00Z">
+                <w:rPrChange w:id="34" w:author="james" w:date="2015-11-27T10:59:00Z">
                   <w:rPr/>
                 </w:rPrChange>
               </w:rPr>
@@ -14456,7 +14376,7 @@
             <w:r>
               <w:rPr>
                 <w:vertAlign w:val="superscript"/>
-                <w:rPrChange w:id="33" w:author="james" w:date="2015-11-27T11:01:00Z">
+                <w:rPrChange w:id="35" w:author="james" w:date="2015-11-27T11:01:00Z">
                   <w:rPr/>
                 </w:rPrChange>
               </w:rPr>
@@ -14478,7 +14398,7 @@
             <w:r>
               <w:rPr>
                 <w:vertAlign w:val="superscript"/>
-                <w:rPrChange w:id="34" w:author="james" w:date="2015-11-27T11:01:00Z">
+                <w:rPrChange w:id="36" w:author="james" w:date="2015-11-27T11:01:00Z">
                   <w:rPr/>
                 </w:rPrChange>
               </w:rPr>
@@ -14497,7 +14417,7 @@
             <w:r>
               <w:rPr>
                 <w:vertAlign w:val="superscript"/>
-                <w:rPrChange w:id="35" w:author="james" w:date="2015-11-27T11:02:00Z">
+                <w:rPrChange w:id="37" w:author="james" w:date="2015-11-27T11:02:00Z">
                   <w:rPr/>
                 </w:rPrChange>
               </w:rPr>
@@ -14536,7 +14456,7 @@
             <w:r>
               <w:rPr>
                 <w:vertAlign w:val="superscript"/>
-                <w:rPrChange w:id="36" w:author="james" w:date="2015-11-27T10:59:00Z">
+                <w:rPrChange w:id="38" w:author="james" w:date="2015-11-27T10:59:00Z">
                   <w:rPr/>
                 </w:rPrChange>
               </w:rPr>
@@ -14548,7 +14468,7 @@
             <w:r>
               <w:rPr>
                 <w:vertAlign w:val="superscript"/>
-                <w:rPrChange w:id="37" w:author="james" w:date="2015-11-27T11:01:00Z">
+                <w:rPrChange w:id="39" w:author="james" w:date="2015-11-27T11:01:00Z">
                   <w:rPr/>
                 </w:rPrChange>
               </w:rPr>
@@ -14570,7 +14490,7 @@
             <w:r>
               <w:rPr>
                 <w:vertAlign w:val="superscript"/>
-                <w:rPrChange w:id="38" w:author="james" w:date="2015-11-27T11:01:00Z">
+                <w:rPrChange w:id="40" w:author="james" w:date="2015-11-27T11:01:00Z">
                   <w:rPr/>
                 </w:rPrChange>
               </w:rPr>
@@ -14589,7 +14509,7 @@
             <w:r>
               <w:rPr>
                 <w:vertAlign w:val="superscript"/>
-                <w:rPrChange w:id="39" w:author="james" w:date="2015-11-27T11:02:00Z">
+                <w:rPrChange w:id="41" w:author="james" w:date="2015-11-27T11:02:00Z">
                   <w:rPr/>
                 </w:rPrChange>
               </w:rPr>
@@ -14631,7 +14551,7 @@
             <w:r>
               <w:rPr>
                 <w:vertAlign w:val="superscript"/>
-                <w:rPrChange w:id="40" w:author="james" w:date="2015-11-27T10:59:00Z">
+                <w:rPrChange w:id="42" w:author="james" w:date="2015-11-27T10:59:00Z">
                   <w:rPr/>
                 </w:rPrChange>
               </w:rPr>
@@ -14643,7 +14563,7 @@
             <w:r>
               <w:rPr>
                 <w:vertAlign w:val="superscript"/>
-                <w:rPrChange w:id="41" w:author="james" w:date="2015-11-27T11:01:00Z">
+                <w:rPrChange w:id="43" w:author="james" w:date="2015-11-27T11:01:00Z">
                   <w:rPr/>
                 </w:rPrChange>
               </w:rPr>
@@ -14665,7 +14585,7 @@
             <w:r>
               <w:rPr>
                 <w:vertAlign w:val="superscript"/>
-                <w:rPrChange w:id="42" w:author="james" w:date="2015-11-27T11:01:00Z">
+                <w:rPrChange w:id="44" w:author="james" w:date="2015-11-27T11:01:00Z">
                   <w:rPr/>
                 </w:rPrChange>
               </w:rPr>
@@ -14684,7 +14604,7 @@
             <w:r>
               <w:rPr>
                 <w:vertAlign w:val="superscript"/>
-                <w:rPrChange w:id="43" w:author="james" w:date="2015-11-27T11:02:00Z">
+                <w:rPrChange w:id="45" w:author="james" w:date="2015-11-27T11:02:00Z">
                   <w:rPr/>
                 </w:rPrChange>
               </w:rPr>
@@ -14767,7 +14687,7 @@
             <w:r>
               <w:rPr>
                 <w:vertAlign w:val="superscript"/>
-                <w:rPrChange w:id="44" w:author="james" w:date="2015-11-27T10:59:00Z">
+                <w:rPrChange w:id="46" w:author="james" w:date="2015-11-27T10:59:00Z">
                   <w:rPr/>
                 </w:rPrChange>
               </w:rPr>
@@ -14779,7 +14699,7 @@
             <w:r>
               <w:rPr>
                 <w:vertAlign w:val="superscript"/>
-                <w:rPrChange w:id="45" w:author="james" w:date="2015-11-27T11:00:00Z">
+                <w:rPrChange w:id="47" w:author="james" w:date="2015-11-27T11:00:00Z">
                   <w:rPr/>
                 </w:rPrChange>
               </w:rPr>
@@ -14798,68 +14718,6 @@
           <w:p>
             <w:r>
               <w:t>-2</w:t>
-            </w:r>
-            <w:r>
-              <w:rPr>
-                <w:vertAlign w:val="superscript"/>
-                <w:rPrChange w:id="46" w:author="james" w:date="2015-11-27T11:00:00Z">
-                  <w:rPr/>
-                </w:rPrChange>
-              </w:rPr>
-              <w:t>31</w:t>
-            </w:r>
-          </w:p>
-        </w:tc>
-        <w:tc>
-          <w:tcPr>
-            <w:tcW w:w="1530" w:type="dxa"/>
-            <w:shd w:val="clear" w:color="auto" w:fill="DBE5F1" w:themeFill="accent1" w:themeFillTint="33"/>
-          </w:tcPr>
-          <w:p>
-            <w:r>
-              <w:t>+2</w:t>
-            </w:r>
-            <w:r>
-              <w:rPr>
-                <w:vertAlign w:val="superscript"/>
-                <w:rPrChange w:id="47" w:author="james" w:date="2015-11-27T11:01:00Z">
-                  <w:rPr/>
-                </w:rPrChange>
-              </w:rPr>
-              <w:t>31</w:t>
-            </w:r>
-          </w:p>
-        </w:tc>
-      </w:tr>
-      <w:tr>
-        <w:tc>
-          <w:tcPr>
-            <w:tcW w:w="534" w:type="dxa"/>
-            <w:vMerge/>
-            <w:shd w:val="clear" w:color="auto" w:fill="DBE5F1" w:themeFill="accent1" w:themeFillTint="33"/>
-          </w:tcPr>
-          <w:p/>
-        </w:tc>
-        <w:tc>
-          <w:tcPr>
-            <w:tcW w:w="1734" w:type="dxa"/>
-            <w:gridSpan w:val="2"/>
-            <w:shd w:val="clear" w:color="auto" w:fill="DBE5F1" w:themeFill="accent1" w:themeFillTint="33"/>
-          </w:tcPr>
-          <w:p>
-            <w:r>
-              <w:t>signed integer</w:t>
-            </w:r>
-          </w:p>
-        </w:tc>
-        <w:tc>
-          <w:tcPr>
-            <w:tcW w:w="3403" w:type="dxa"/>
-            <w:shd w:val="clear" w:color="auto" w:fill="DBE5F1" w:themeFill="accent1" w:themeFillTint="33"/>
-          </w:tcPr>
-          <w:p>
-            <w:r>
-              <w:t>{-2</w:t>
             </w:r>
             <w:r>
               <w:rPr>
@@ -14870,31 +14728,58 @@
               </w:rPr>
               <w:t>31</w:t>
             </w:r>
-            <w:r>
-              <w:t>, …, 0…, 2</w:t>
+          </w:p>
+        </w:tc>
+        <w:tc>
+          <w:tcPr>
+            <w:tcW w:w="1530" w:type="dxa"/>
+            <w:shd w:val="clear" w:color="auto" w:fill="DBE5F1" w:themeFill="accent1" w:themeFillTint="33"/>
+          </w:tcPr>
+          <w:p>
+            <w:r>
+              <w:t>+2</w:t>
             </w:r>
             <w:r>
               <w:rPr>
                 <w:vertAlign w:val="superscript"/>
-                <w:rPrChange w:id="49" w:author="james" w:date="2015-11-27T11:00:00Z">
+                <w:rPrChange w:id="49" w:author="james" w:date="2015-11-27T11:01:00Z">
                   <w:rPr/>
                 </w:rPrChange>
               </w:rPr>
               <w:t>31</w:t>
             </w:r>
-            <w:r>
-              <w:t>-1}</w:t>
-            </w:r>
-          </w:p>
-        </w:tc>
-        <w:tc>
-          <w:tcPr>
-            <w:tcW w:w="917" w:type="dxa"/>
+          </w:p>
+        </w:tc>
+      </w:tr>
+      <w:tr>
+        <w:tc>
+          <w:tcPr>
+            <w:tcW w:w="534" w:type="dxa"/>
+            <w:vMerge/>
             <w:shd w:val="clear" w:color="auto" w:fill="DBE5F1" w:themeFill="accent1" w:themeFillTint="33"/>
           </w:tcPr>
-          <w:p>
-            <w:r>
-              <w:t>-2</w:t>
+          <w:p/>
+        </w:tc>
+        <w:tc>
+          <w:tcPr>
+            <w:tcW w:w="1734" w:type="dxa"/>
+            <w:gridSpan w:val="2"/>
+            <w:shd w:val="clear" w:color="auto" w:fill="DBE5F1" w:themeFill="accent1" w:themeFillTint="33"/>
+          </w:tcPr>
+          <w:p>
+            <w:r>
+              <w:t>signed integer</w:t>
+            </w:r>
+          </w:p>
+        </w:tc>
+        <w:tc>
+          <w:tcPr>
+            <w:tcW w:w="3403" w:type="dxa"/>
+            <w:shd w:val="clear" w:color="auto" w:fill="DBE5F1" w:themeFill="accent1" w:themeFillTint="33"/>
+          </w:tcPr>
+          <w:p>
+            <w:r>
+              <w:t>{-2</w:t>
             </w:r>
             <w:r>
               <w:rPr>
@@ -14905,61 +14790,31 @@
               </w:rPr>
               <w:t>31</w:t>
             </w:r>
-          </w:p>
-        </w:tc>
-        <w:tc>
-          <w:tcPr>
-            <w:tcW w:w="1530" w:type="dxa"/>
-            <w:shd w:val="clear" w:color="auto" w:fill="DBE5F1" w:themeFill="accent1" w:themeFillTint="33"/>
-          </w:tcPr>
-          <w:p>
-            <w:r>
-              <w:t>+2</w:t>
+            <w:r>
+              <w:t>, …, 0…, 2</w:t>
             </w:r>
             <w:r>
               <w:rPr>
                 <w:vertAlign w:val="superscript"/>
-                <w:rPrChange w:id="51" w:author="james" w:date="2015-11-27T11:01:00Z">
+                <w:rPrChange w:id="51" w:author="james" w:date="2015-11-27T11:00:00Z">
                   <w:rPr/>
                 </w:rPrChange>
               </w:rPr>
               <w:t>31</w:t>
             </w:r>
             <w:r>
-              <w:t>-1</w:t>
-            </w:r>
-          </w:p>
-        </w:tc>
-      </w:tr>
-      <w:tr>
-        <w:tc>
-          <w:tcPr>
-            <w:tcW w:w="534" w:type="dxa"/>
-            <w:vMerge/>
+              <w:t>-1}</w:t>
+            </w:r>
+          </w:p>
+        </w:tc>
+        <w:tc>
+          <w:tcPr>
+            <w:tcW w:w="917" w:type="dxa"/>
             <w:shd w:val="clear" w:color="auto" w:fill="DBE5F1" w:themeFill="accent1" w:themeFillTint="33"/>
           </w:tcPr>
-          <w:p/>
-        </w:tc>
-        <w:tc>
-          <w:tcPr>
-            <w:tcW w:w="1734" w:type="dxa"/>
-            <w:gridSpan w:val="2"/>
-            <w:shd w:val="clear" w:color="auto" w:fill="DBE5F1" w:themeFill="accent1" w:themeFillTint="33"/>
-          </w:tcPr>
-          <w:p>
-            <w:r>
-              <w:t>offset binary</w:t>
-            </w:r>
-          </w:p>
-        </w:tc>
-        <w:tc>
-          <w:tcPr>
-            <w:tcW w:w="3403" w:type="dxa"/>
-            <w:shd w:val="clear" w:color="auto" w:fill="DBE5F1" w:themeFill="accent1" w:themeFillTint="33"/>
-          </w:tcPr>
-          <w:p>
-            <w:r>
-              <w:t>{-2</w:t>
+          <w:p>
+            <w:r>
+              <w:t>-2</w:t>
             </w:r>
             <w:r>
               <w:rPr>
@@ -14970,29 +14825,6 @@
               </w:rPr>
               <w:t>31</w:t>
             </w:r>
-            <w:r>
-              <w:t>, …, 0…, 231-1}</w:t>
-            </w:r>
-          </w:p>
-        </w:tc>
-        <w:tc>
-          <w:tcPr>
-            <w:tcW w:w="917" w:type="dxa"/>
-            <w:shd w:val="clear" w:color="auto" w:fill="DBE5F1" w:themeFill="accent1" w:themeFillTint="33"/>
-          </w:tcPr>
-          <w:p>
-            <w:r>
-              <w:t>-2</w:t>
-            </w:r>
-            <w:r>
-              <w:rPr>
-                <w:vertAlign w:val="superscript"/>
-                <w:rPrChange w:id="53" w:author="james" w:date="2015-11-27T11:00:00Z">
-                  <w:rPr/>
-                </w:rPrChange>
-              </w:rPr>
-              <w:t>31</w:t>
-            </w:r>
           </w:p>
         </w:tc>
         <w:tc>
@@ -15007,7 +14839,7 @@
             <w:r>
               <w:rPr>
                 <w:vertAlign w:val="superscript"/>
-                <w:rPrChange w:id="54" w:author="james" w:date="2015-11-27T11:01:00Z">
+                <w:rPrChange w:id="53" w:author="james" w:date="2015-11-27T11:01:00Z">
                   <w:rPr/>
                 </w:rPrChange>
               </w:rPr>
@@ -15036,56 +14868,41 @@
           </w:tcPr>
           <w:p>
             <w:r>
-              <w:t>floating point</w:t>
-            </w:r>
-          </w:p>
-        </w:tc>
-        <w:tc>
-          <w:tcPr>
-            <w:tcW w:w="5850" w:type="dxa"/>
-            <w:gridSpan w:val="3"/>
+              <w:t>offset binary</w:t>
+            </w:r>
+          </w:p>
+        </w:tc>
+        <w:tc>
+          <w:tcPr>
+            <w:tcW w:w="3403" w:type="dxa"/>
             <w:shd w:val="clear" w:color="auto" w:fill="DBE5F1" w:themeFill="accent1" w:themeFillTint="33"/>
           </w:tcPr>
           <w:p>
-            <w:pPr>
-              <w:jc w:val="center"/>
-            </w:pPr>
-            <w:r>
-              <w:t>IEEE 754-2008, FP32</w:t>
-            </w:r>
-          </w:p>
-        </w:tc>
-      </w:tr>
-      <w:tr>
-        <w:tc>
-          <w:tcPr>
-            <w:tcW w:w="534" w:type="dxa"/>
-            <w:vMerge w:val="restart"/>
-          </w:tcPr>
-          <w:p>
-            <w:r>
-              <w:t>64</w:t>
-            </w:r>
-          </w:p>
-        </w:tc>
-        <w:tc>
-          <w:tcPr>
-            <w:tcW w:w="1734" w:type="dxa"/>
-            <w:gridSpan w:val="2"/>
-          </w:tcPr>
-          <w:p>
-            <w:r>
-              <w:t>sign-magnitude</w:t>
-            </w:r>
-          </w:p>
-        </w:tc>
-        <w:tc>
-          <w:tcPr>
-            <w:tcW w:w="3403" w:type="dxa"/>
-          </w:tcPr>
-          <w:p>
             <w:r>
               <w:t>{-2</w:t>
+            </w:r>
+            <w:r>
+              <w:rPr>
+                <w:vertAlign w:val="superscript"/>
+                <w:rPrChange w:id="54" w:author="james" w:date="2015-11-27T11:00:00Z">
+                  <w:rPr/>
+                </w:rPrChange>
+              </w:rPr>
+              <w:t>31</w:t>
+            </w:r>
+            <w:r>
+              <w:t>, …, 0…, 231-1}</w:t>
+            </w:r>
+          </w:p>
+        </w:tc>
+        <w:tc>
+          <w:tcPr>
+            <w:tcW w:w="917" w:type="dxa"/>
+            <w:shd w:val="clear" w:color="auto" w:fill="DBE5F1" w:themeFill="accent1" w:themeFillTint="33"/>
+          </w:tcPr>
+          <w:p>
+            <w:r>
+              <w:t>-2</w:t>
             </w:r>
             <w:r>
               <w:rPr>
@@ -15094,61 +14911,164 @@
                   <w:rPr/>
                 </w:rPrChange>
               </w:rPr>
-              <w:t>63</w:t>
-            </w:r>
-            <w:r>
-              <w:t>,… ,-1,+1,…, +2</w:t>
+              <w:t>31</w:t>
+            </w:r>
+          </w:p>
+        </w:tc>
+        <w:tc>
+          <w:tcPr>
+            <w:tcW w:w="1530" w:type="dxa"/>
+            <w:shd w:val="clear" w:color="auto" w:fill="DBE5F1" w:themeFill="accent1" w:themeFillTint="33"/>
+          </w:tcPr>
+          <w:p>
+            <w:r>
+              <w:t>+2</w:t>
             </w:r>
             <w:r>
               <w:rPr>
                 <w:vertAlign w:val="superscript"/>
-                <w:rPrChange w:id="56" w:author="james" w:date="2015-11-27T11:00:00Z">
+                <w:rPrChange w:id="56" w:author="james" w:date="2015-11-27T11:01:00Z">
                   <w:rPr/>
                 </w:rPrChange>
               </w:rPr>
-              <w:t>63</w:t>
-            </w:r>
-            <w:r>
-              <w:t>}</w:t>
-            </w:r>
-          </w:p>
-        </w:tc>
-        <w:tc>
-          <w:tcPr>
-            <w:tcW w:w="917" w:type="dxa"/>
-          </w:tcPr>
-          <w:p>
-            <w:r>
-              <w:t>-2</w:t>
+              <w:t>31</w:t>
+            </w:r>
+            <w:r>
+              <w:t>-1</w:t>
+            </w:r>
+          </w:p>
+        </w:tc>
+      </w:tr>
+      <w:tr>
+        <w:tc>
+          <w:tcPr>
+            <w:tcW w:w="534" w:type="dxa"/>
+            <w:vMerge/>
+            <w:shd w:val="clear" w:color="auto" w:fill="DBE5F1" w:themeFill="accent1" w:themeFillTint="33"/>
+          </w:tcPr>
+          <w:p/>
+        </w:tc>
+        <w:tc>
+          <w:tcPr>
+            <w:tcW w:w="1734" w:type="dxa"/>
+            <w:gridSpan w:val="2"/>
+            <w:shd w:val="clear" w:color="auto" w:fill="DBE5F1" w:themeFill="accent1" w:themeFillTint="33"/>
+          </w:tcPr>
+          <w:p>
+            <w:r>
+              <w:t>floating point</w:t>
+            </w:r>
+          </w:p>
+        </w:tc>
+        <w:tc>
+          <w:tcPr>
+            <w:tcW w:w="5850" w:type="dxa"/>
+            <w:gridSpan w:val="3"/>
+            <w:shd w:val="clear" w:color="auto" w:fill="DBE5F1" w:themeFill="accent1" w:themeFillTint="33"/>
+          </w:tcPr>
+          <w:p>
+            <w:pPr>
+              <w:jc w:val="center"/>
+            </w:pPr>
+            <w:r>
+              <w:t>IEEE 754-2008, FP32</w:t>
+            </w:r>
+          </w:p>
+        </w:tc>
+      </w:tr>
+      <w:tr>
+        <w:tc>
+          <w:tcPr>
+            <w:tcW w:w="534" w:type="dxa"/>
+            <w:vMerge w:val="restart"/>
+          </w:tcPr>
+          <w:p>
+            <w:r>
+              <w:t>64</w:t>
+            </w:r>
+          </w:p>
+        </w:tc>
+        <w:tc>
+          <w:tcPr>
+            <w:tcW w:w="1734" w:type="dxa"/>
+            <w:gridSpan w:val="2"/>
+          </w:tcPr>
+          <w:p>
+            <w:r>
+              <w:t>sign-magnitude</w:t>
+            </w:r>
+          </w:p>
+        </w:tc>
+        <w:tc>
+          <w:tcPr>
+            <w:tcW w:w="3403" w:type="dxa"/>
+          </w:tcPr>
+          <w:p>
+            <w:r>
+              <w:t>{-2</w:t>
             </w:r>
             <w:r>
               <w:rPr>
                 <w:vertAlign w:val="superscript"/>
-                <w:rPrChange w:id="57" w:author="james" w:date="2015-11-27T11:01:00Z">
+                <w:rPrChange w:id="57" w:author="james" w:date="2015-11-27T11:00:00Z">
                   <w:rPr/>
                 </w:rPrChange>
               </w:rPr>
               <w:t>63</w:t>
             </w:r>
-          </w:p>
-        </w:tc>
-        <w:tc>
-          <w:tcPr>
-            <w:tcW w:w="1530" w:type="dxa"/>
-          </w:tcPr>
-          <w:p>
-            <w:r>
-              <w:t>+2</w:t>
+            <w:r>
+              <w:t>,… ,-1,+1,…, +2</w:t>
             </w:r>
             <w:r>
               <w:rPr>
                 <w:vertAlign w:val="superscript"/>
-                <w:rPrChange w:id="58" w:author="james" w:date="2015-11-27T11:01:00Z">
+                <w:rPrChange w:id="58" w:author="james" w:date="2015-11-27T11:00:00Z">
                   <w:rPr/>
                 </w:rPrChange>
               </w:rPr>
               <w:t>63</w:t>
             </w:r>
+            <w:r>
+              <w:t>}</w:t>
+            </w:r>
+          </w:p>
+        </w:tc>
+        <w:tc>
+          <w:tcPr>
+            <w:tcW w:w="917" w:type="dxa"/>
+          </w:tcPr>
+          <w:p>
+            <w:r>
+              <w:t>-2</w:t>
+            </w:r>
+            <w:r>
+              <w:rPr>
+                <w:vertAlign w:val="superscript"/>
+                <w:rPrChange w:id="59" w:author="james" w:date="2015-11-27T11:01:00Z">
+                  <w:rPr/>
+                </w:rPrChange>
+              </w:rPr>
+              <w:t>63</w:t>
+            </w:r>
+          </w:p>
+        </w:tc>
+        <w:tc>
+          <w:tcPr>
+            <w:tcW w:w="1530" w:type="dxa"/>
+          </w:tcPr>
+          <w:p>
+            <w:r>
+              <w:t>+2</w:t>
+            </w:r>
+            <w:r>
+              <w:rPr>
+                <w:vertAlign w:val="superscript"/>
+                <w:rPrChange w:id="60" w:author="james" w:date="2015-11-27T11:01:00Z">
+                  <w:rPr/>
+                </w:rPrChange>
+              </w:rPr>
+              <w:t>63</w:t>
+            </w:r>
           </w:p>
         </w:tc>
       </w:tr>
@@ -15182,7 +15102,7 @@
             <w:r>
               <w:rPr>
                 <w:vertAlign w:val="superscript"/>
-                <w:rPrChange w:id="59" w:author="james" w:date="2015-11-27T11:00:00Z">
+                <w:rPrChange w:id="61" w:author="james" w:date="2015-11-27T11:00:00Z">
                   <w:rPr/>
                 </w:rPrChange>
               </w:rPr>
@@ -15194,7 +15114,7 @@
             <w:r>
               <w:rPr>
                 <w:vertAlign w:val="superscript"/>
-                <w:rPrChange w:id="60" w:author="james" w:date="2015-11-27T11:00:00Z">
+                <w:rPrChange w:id="62" w:author="james" w:date="2015-11-27T11:00:00Z">
                   <w:rPr/>
                 </w:rPrChange>
               </w:rPr>
@@ -15216,7 +15136,7 @@
             <w:r>
               <w:rPr>
                 <w:vertAlign w:val="superscript"/>
-                <w:rPrChange w:id="61" w:author="james" w:date="2015-11-27T11:01:00Z">
+                <w:rPrChange w:id="63" w:author="james" w:date="2015-11-27T11:01:00Z">
                   <w:rPr/>
                 </w:rPrChange>
               </w:rPr>
@@ -15235,7 +15155,7 @@
             <w:r>
               <w:rPr>
                 <w:vertAlign w:val="superscript"/>
-                <w:rPrChange w:id="62" w:author="james" w:date="2015-11-27T11:01:00Z">
+                <w:rPrChange w:id="64" w:author="james" w:date="2015-11-27T11:01:00Z">
                   <w:rPr/>
                 </w:rPrChange>
               </w:rPr>
@@ -15277,7 +15197,7 @@
             <w:r>
               <w:rPr>
                 <w:vertAlign w:val="superscript"/>
-                <w:rPrChange w:id="63" w:author="james" w:date="2015-11-27T11:00:00Z">
+                <w:rPrChange w:id="65" w:author="james" w:date="2015-11-27T11:00:00Z">
                   <w:rPr/>
                 </w:rPrChange>
               </w:rPr>
@@ -15289,7 +15209,7 @@
             <w:r>
               <w:rPr>
                 <w:vertAlign w:val="superscript"/>
-                <w:rPrChange w:id="64" w:author="james" w:date="2015-11-27T11:00:00Z">
+                <w:rPrChange w:id="66" w:author="james" w:date="2015-11-27T11:00:00Z">
                   <w:rPr/>
                 </w:rPrChange>
               </w:rPr>
@@ -15311,7 +15231,7 @@
             <w:r>
               <w:rPr>
                 <w:vertAlign w:val="superscript"/>
-                <w:rPrChange w:id="65" w:author="james" w:date="2015-11-27T11:01:00Z">
+                <w:rPrChange w:id="67" w:author="james" w:date="2015-11-27T11:01:00Z">
                   <w:rPr/>
                 </w:rPrChange>
               </w:rPr>
@@ -15330,7 +15250,7 @@
             <w:r>
               <w:rPr>
                 <w:vertAlign w:val="superscript"/>
-                <w:rPrChange w:id="66" w:author="james" w:date="2015-11-27T11:01:00Z">
+                <w:rPrChange w:id="68" w:author="james" w:date="2015-11-27T11:01:00Z">
                   <w:rPr/>
                 </w:rPrChange>
               </w:rPr>
@@ -15399,19 +15319,19 @@
       <w:r>
         <w:br w:type="page"/>
       </w:r>
-      <w:commentRangeEnd w:id="31"/>
+      <w:commentRangeEnd w:id="33"/>
       <w:r>
         <w:rPr>
           <w:rStyle w:val="CommentReference"/>
         </w:rPr>
-        <w:commentReference w:id="31"/>
+        <w:commentReference w:id="33"/>
       </w:r>
     </w:p>
     <w:p>
       <w:pPr>
         <w:pStyle w:val="Heading3"/>
       </w:pPr>
-      <w:bookmarkStart w:id="67" w:name="_Toc409938080"/>
+      <w:bookmarkStart w:id="69" w:name="_Toc409938080"/>
       <w:r>
         <w:lastRenderedPageBreak/>
         <w:t>Lump</w:t>
@@ -15422,7 +15342,7 @@
       <w:r>
         <w:t>Object</w:t>
       </w:r>
-      <w:bookmarkEnd w:id="67"/>
+      <w:bookmarkEnd w:id="69"/>
     </w:p>
     <w:p>
       <w:r>
@@ -15593,32 +15513,19 @@
       <w:pPr>
         <w:pStyle w:val="Caption"/>
       </w:pPr>
-      <w:bookmarkStart w:id="68" w:name="_Ref408765721"/>
+      <w:bookmarkStart w:id="70" w:name="_Ref408765721"/>
       <w:r>
         <w:t xml:space="preserve">Figure </w:t>
       </w:r>
-      <w:r>
-        <w:fldChar w:fldCharType="begin"/>
-      </w:r>
-      <w:r>
-        <w:instrText xml:space="preserve"> SEQ Figure \* ARABIC </w:instrText>
-      </w:r>
-      <w:r>
-        <w:fldChar w:fldCharType="separate"/>
-      </w:r>
-      <w:r>
-        <w:rPr>
-          <w:noProof/>
-        </w:rPr>
-        <w:t>7</w:t>
-      </w:r>
-      <w:r>
-        <w:rPr>
-          <w:noProof/>
-        </w:rPr>
-        <w:fldChar w:fldCharType="end"/>
-      </w:r>
-      <w:bookmarkEnd w:id="68"/>
+      <w:fldSimple w:instr=" SEQ Figure \* ARABIC ">
+        <w:r>
+          <w:rPr>
+            <w:noProof/>
+          </w:rPr>
+          <w:t>7</w:t>
+        </w:r>
+      </w:fldSimple>
+      <w:bookmarkEnd w:id="70"/>
       <w:r>
         <w:t xml:space="preserve"> - Illustration of a lump Containing Samples from N Streams</w:t>
       </w:r>
@@ -16037,7 +15944,7 @@
       <w:pPr>
         <w:pStyle w:val="Heading3"/>
       </w:pPr>
-      <w:bookmarkStart w:id="69" w:name="_Toc409938081"/>
+      <w:bookmarkStart w:id="71" w:name="_Toc409938081"/>
       <w:r>
         <w:lastRenderedPageBreak/>
         <w:t>Chunk</w:t>
@@ -16048,7 +15955,7 @@
       <w:r>
         <w:t>Object</w:t>
       </w:r>
-      <w:bookmarkEnd w:id="69"/>
+      <w:bookmarkEnd w:id="71"/>
     </w:p>
     <w:p>
       <w:r>
@@ -16954,7 +16861,7 @@
               </w:rPr>
               <w:t>‘</w:t>
             </w:r>
-            <w:commentRangeStart w:id="70"/>
+            <w:commentRangeStart w:id="72"/>
             <w:r>
               <w:rPr>
                 <w:rFonts w:asciiTheme="minorHAnsi" w:hAnsiTheme="minorHAnsi"/>
@@ -16963,12 +16870,12 @@
               </w:rPr>
               <w:t>N’ – not applicable</w:t>
             </w:r>
-            <w:commentRangeEnd w:id="70"/>
+            <w:commentRangeEnd w:id="72"/>
             <w:r>
               <w:rPr>
                 <w:rStyle w:val="CommentReference"/>
               </w:rPr>
-              <w:commentReference w:id="70"/>
+              <w:commentReference w:id="72"/>
             </w:r>
           </w:p>
         </w:tc>
@@ -17037,7 +16944,7 @@
                 <w:szCs w:val="20"/>
               </w:rPr>
             </w:pPr>
-            <w:commentRangeStart w:id="71"/>
+            <w:commentRangeStart w:id="73"/>
             <w:r>
               <w:rPr>
                 <w:rFonts w:asciiTheme="minorHAnsi" w:hAnsiTheme="minorHAnsi"/>
@@ -17205,12 +17112,12 @@
               </w:rPr>
               <w:t>‘N’</w:t>
             </w:r>
-            <w:commentRangeEnd w:id="71"/>
+            <w:commentRangeEnd w:id="73"/>
             <w:r>
               <w:rPr>
                 <w:rStyle w:val="CommentReference"/>
               </w:rPr>
-              <w:commentReference w:id="71"/>
+              <w:commentReference w:id="73"/>
             </w:r>
           </w:p>
         </w:tc>
@@ -17457,32 +17364,19 @@
       <w:pPr>
         <w:pStyle w:val="Caption"/>
       </w:pPr>
-      <w:bookmarkStart w:id="72" w:name="_Ref408773662"/>
+      <w:bookmarkStart w:id="74" w:name="_Ref408773662"/>
       <w:r>
         <w:t xml:space="preserve">Figure </w:t>
       </w:r>
-      <w:r>
-        <w:fldChar w:fldCharType="begin"/>
-      </w:r>
-      <w:r>
-        <w:instrText xml:space="preserve"> SEQ Figure \* ARABIC </w:instrText>
-      </w:r>
-      <w:r>
-        <w:fldChar w:fldCharType="separate"/>
-      </w:r>
-      <w:r>
-        <w:rPr>
-          <w:noProof/>
-        </w:rPr>
-        <w:t>8</w:t>
-      </w:r>
-      <w:r>
-        <w:rPr>
-          <w:noProof/>
-        </w:rPr>
-        <w:fldChar w:fldCharType="end"/>
-      </w:r>
-      <w:bookmarkEnd w:id="72"/>
+      <w:fldSimple w:instr=" SEQ Figure \* ARABIC ">
+        <w:r>
+          <w:rPr>
+            <w:noProof/>
+          </w:rPr>
+          <w:t>8</w:t>
+        </w:r>
+      </w:fldSimple>
+      <w:bookmarkEnd w:id="74"/>
       <w:r>
         <w:t xml:space="preserve"> - Encoding Schemes for a single Lump within a single Chunk</w:t>
       </w:r>
@@ -17517,7 +17411,7 @@
       </w:r>
     </w:p>
     <w:p>
-      <w:commentRangeStart w:id="73"/>
+      <w:commentRangeStart w:id="75"/>
       <w:r>
         <w:rPr>
           <w:noProof/>
@@ -17568,44 +17462,31 @@
           </wp:inline>
         </w:drawing>
       </w:r>
-      <w:commentRangeEnd w:id="73"/>
+      <w:commentRangeEnd w:id="75"/>
       <w:r>
         <w:rPr>
           <w:rStyle w:val="CommentReference"/>
         </w:rPr>
-        <w:commentReference w:id="73"/>
+        <w:commentReference w:id="75"/>
       </w:r>
     </w:p>
     <w:p>
       <w:pPr>
         <w:pStyle w:val="Caption"/>
       </w:pPr>
-      <w:bookmarkStart w:id="74" w:name="_Ref408774904"/>
+      <w:bookmarkStart w:id="76" w:name="_Ref408774904"/>
       <w:r>
         <w:t xml:space="preserve">Figure </w:t>
       </w:r>
-      <w:r>
-        <w:fldChar w:fldCharType="begin"/>
-      </w:r>
-      <w:r>
-        <w:instrText xml:space="preserve"> SEQ Figure \* ARABIC </w:instrText>
-      </w:r>
-      <w:r>
-        <w:fldChar w:fldCharType="separate"/>
-      </w:r>
-      <w:r>
-        <w:rPr>
-          <w:noProof/>
-        </w:rPr>
-        <w:t>9</w:t>
-      </w:r>
-      <w:r>
-        <w:rPr>
-          <w:noProof/>
-        </w:rPr>
-        <w:fldChar w:fldCharType="end"/>
-      </w:r>
-      <w:bookmarkEnd w:id="74"/>
+      <w:fldSimple w:instr=" SEQ Figure \* ARABIC ">
+        <w:r>
+          <w:rPr>
+            <w:noProof/>
+          </w:rPr>
+          <w:t>9</w:t>
+        </w:r>
+      </w:fldSimple>
+      <w:bookmarkEnd w:id="76"/>
       <w:r>
         <w:t xml:space="preserve"> - Encoding Schemes for a </w:t>
       </w:r>
@@ -17617,7 +17498,7 @@
       <w:pPr>
         <w:pStyle w:val="Heading3"/>
       </w:pPr>
-      <w:bookmarkStart w:id="75" w:name="_Toc409938082"/>
+      <w:bookmarkStart w:id="77" w:name="_Toc409938082"/>
       <w:r>
         <w:lastRenderedPageBreak/>
         <w:t>Block</w:t>
@@ -17628,7 +17509,7 @@
       <w:r>
         <w:t>Object</w:t>
       </w:r>
-      <w:bookmarkEnd w:id="75"/>
+      <w:bookmarkEnd w:id="77"/>
     </w:p>
     <w:p>
       <w:r>
@@ -18604,7 +18485,7 @@
       <w:pPr>
         <w:pStyle w:val="Heading3"/>
       </w:pPr>
-      <w:bookmarkStart w:id="76" w:name="_Toc409938083"/>
+      <w:bookmarkStart w:id="78" w:name="_Toc409938083"/>
       <w:r>
         <w:lastRenderedPageBreak/>
         <w:t>Lane</w:t>
@@ -18615,11 +18496,11 @@
       <w:r>
         <w:t>Object</w:t>
       </w:r>
-      <w:bookmarkEnd w:id="76"/>
+      <w:bookmarkEnd w:id="78"/>
     </w:p>
     <w:p/>
     <w:p>
-      <w:commentRangeStart w:id="77"/>
+      <w:commentRangeStart w:id="79"/>
       <w:r>
         <w:t xml:space="preserve">A Lane is defined as a conduit that transports </w:t>
       </w:r>
@@ -18635,12 +18516,12 @@
       <w:r>
         <w:t>. The contents of one or more Lanes are written to disk to produce files. However, the standard does not assume that this writing is synchronized to the start of a block within a lane.</w:t>
       </w:r>
-      <w:commentRangeEnd w:id="77"/>
+      <w:commentRangeEnd w:id="79"/>
       <w:r>
         <w:rPr>
           <w:rStyle w:val="CommentReference"/>
         </w:rPr>
-        <w:commentReference w:id="77"/>
+        <w:commentReference w:id="79"/>
       </w:r>
     </w:p>
     <w:p/>
@@ -19430,7 +19311,7 @@
           <w:numId w:val="0"/>
         </w:numPr>
       </w:pPr>
-      <w:bookmarkStart w:id="78" w:name="_Toc409938084"/>
+      <w:bookmarkStart w:id="80" w:name="_Toc409938084"/>
       <w:r>
         <w:lastRenderedPageBreak/>
         <w:t>File</w:t>
@@ -19441,7 +19322,7 @@
       <w:r>
         <w:t>Object</w:t>
       </w:r>
-      <w:bookmarkEnd w:id="78"/>
+      <w:bookmarkEnd w:id="80"/>
     </w:p>
     <w:p>
       <w:pPr>
@@ -19790,7 +19671,7 @@
                 <w:szCs w:val="20"/>
               </w:rPr>
             </w:pPr>
-            <w:del w:id="79" w:author="james" w:date="2015-12-16T19:11:00Z">
+            <w:del w:id="81" w:author="james" w:date="2015-12-16T19:11:00Z">
               <w:r>
                 <w:rPr>
                   <w:rFonts w:asciiTheme="minorHAnsi" w:hAnsiTheme="minorHAnsi"/>
@@ -19800,7 +19681,7 @@
                 <w:delText>Pointer to additional information about file</w:delText>
               </w:r>
             </w:del>
-            <w:ins w:id="80" w:author="james" w:date="2015-12-16T19:11:00Z">
+            <w:ins w:id="82" w:author="james" w:date="2015-12-16T19:11:00Z">
               <w:r>
                 <w:rPr>
                   <w:rFonts w:asciiTheme="minorHAnsi" w:hAnsiTheme="minorHAnsi"/>
@@ -19863,7 +19744,7 @@
                 <w:szCs w:val="20"/>
               </w:rPr>
             </w:pPr>
-            <w:del w:id="81" w:author="james" w:date="2015-12-16T21:15:00Z">
+            <w:del w:id="83" w:author="james" w:date="2015-12-16T21:15:00Z">
               <w:r>
                 <w:rPr>
                   <w:rFonts w:asciiTheme="minorHAnsi" w:hAnsiTheme="minorHAnsi"/>
@@ -19873,7 +19754,7 @@
                 <w:delText>yes</w:delText>
               </w:r>
             </w:del>
-            <w:ins w:id="82" w:author="james" w:date="2015-12-16T21:15:00Z">
+            <w:ins w:id="84" w:author="james" w:date="2015-12-16T21:15:00Z">
               <w:r>
                 <w:rPr>
                   <w:rFonts w:asciiTheme="minorHAnsi" w:hAnsiTheme="minorHAnsi"/>
@@ -19883,8 +19764,6 @@
                 <w:t>no</w:t>
               </w:r>
             </w:ins>
-            <w:bookmarkStart w:id="83" w:name="_GoBack"/>
-            <w:bookmarkEnd w:id="83"/>
           </w:p>
         </w:tc>
         <w:tc>
@@ -20822,7 +20701,7 @@
       <w:pPr>
         <w:pStyle w:val="Heading3"/>
       </w:pPr>
-      <w:bookmarkStart w:id="84" w:name="_Toc409938085"/>
+      <w:bookmarkStart w:id="85" w:name="_Toc409938085"/>
       <w:r>
         <w:lastRenderedPageBreak/>
         <w:t xml:space="preserve">FileSet </w:t>
@@ -20830,7 +20709,7 @@
       <w:r>
         <w:t>Object</w:t>
       </w:r>
-      <w:bookmarkEnd w:id="84"/>
+      <w:bookmarkEnd w:id="85"/>
     </w:p>
     <w:p>
       <w:r>
@@ -21135,7 +21014,7 @@
               </w:rPr>
               <w:t xml:space="preserve">Required for </w:t>
             </w:r>
-            <w:del w:id="85" w:author="james" w:date="2015-12-16T18:43:00Z">
+            <w:del w:id="86" w:author="james" w:date="2015-12-16T18:43:00Z">
               <w:r>
                 <w:rPr>
                   <w:rFonts w:asciiTheme="minorHAnsi" w:hAnsiTheme="minorHAnsi"/>
@@ -21145,7 +21024,7 @@
                 <w:delText xml:space="preserve">spetial </w:delText>
               </w:r>
             </w:del>
-            <w:ins w:id="86" w:author="james" w:date="2015-12-16T18:43:00Z">
+            <w:ins w:id="87" w:author="james" w:date="2015-12-16T18:43:00Z">
               <w:r>
                 <w:rPr>
                   <w:rFonts w:asciiTheme="minorHAnsi" w:hAnsiTheme="minorHAnsi"/>
@@ -21201,7 +21080,7 @@
       <w:pPr>
         <w:pStyle w:val="Heading2"/>
       </w:pPr>
-      <w:bookmarkStart w:id="87" w:name="_Toc409938086"/>
+      <w:bookmarkStart w:id="88" w:name="_Toc409938086"/>
       <w:r>
         <w:lastRenderedPageBreak/>
         <w:t xml:space="preserve">Foundation </w:t>
@@ -21209,7 +21088,7 @@
       <w:r>
         <w:t>Classes</w:t>
       </w:r>
-      <w:bookmarkEnd w:id="87"/>
+      <w:bookmarkEnd w:id="88"/>
       <w:r>
         <w:t xml:space="preserve"> </w:t>
       </w:r>
@@ -21232,11 +21111,11 @@
       <w:pPr>
         <w:pStyle w:val="Heading3"/>
       </w:pPr>
-      <w:bookmarkStart w:id="88" w:name="_Toc409938087"/>
+      <w:bookmarkStart w:id="89" w:name="_Toc409938087"/>
       <w:r>
         <w:t>URI</w:t>
       </w:r>
-      <w:bookmarkEnd w:id="88"/>
+      <w:bookmarkEnd w:id="89"/>
     </w:p>
     <w:p>
       <w:r>
@@ -21247,11 +21126,11 @@
       <w:pPr>
         <w:pStyle w:val="Heading3"/>
       </w:pPr>
-      <w:bookmarkStart w:id="89" w:name="_Toc409938088"/>
+      <w:bookmarkStart w:id="90" w:name="_Toc409938088"/>
       <w:r>
         <w:t>DateTime</w:t>
       </w:r>
-      <w:bookmarkEnd w:id="89"/>
+      <w:bookmarkEnd w:id="90"/>
     </w:p>
     <w:p/>
     <w:p>
@@ -21280,27 +21159,9 @@
       <w:pPr>
         <w:pStyle w:val="Heading3"/>
       </w:pPr>
-      <w:bookmarkStart w:id="90" w:name="_Toc409938089"/>
+      <w:bookmarkStart w:id="91" w:name="_Toc409938089"/>
       <w:r>
         <w:t>Frequency</w:t>
-      </w:r>
-      <w:bookmarkEnd w:id="90"/>
-    </w:p>
-    <w:p>
-      <w:pPr>
-        <w:ind w:left="720"/>
-      </w:pPr>
-      <w:r>
-        <w:t>Specifies frequency. Units can be Hz, kHz, MHz, or GHz. Format can be double or a ratio of the form  ‘xxxx.yyyy’ where frequency = xxxx/yyyy where xxxx and yyyy are signed and unsigned 32-bit integers, respectively.</w:t>
-      </w:r>
-    </w:p>
-    <w:p>
-      <w:pPr>
-        <w:pStyle w:val="Heading3"/>
-      </w:pPr>
-      <w:bookmarkStart w:id="91" w:name="_Toc409938090"/>
-      <w:r>
-        <w:t>Duration</w:t>
       </w:r>
       <w:bookmarkEnd w:id="91"/>
     </w:p>
@@ -21309,6 +21170,24 @@
         <w:ind w:left="720"/>
       </w:pPr>
       <w:r>
+        <w:t>Specifies frequency. Units can be Hz, kHz, MHz, or GHz. Format can be double or a ratio of the form  ‘xxxx.yyyy’ where frequency = xxxx/yyyy where xxxx and yyyy are signed and unsigned 32-bit integers, respectively.</w:t>
+      </w:r>
+    </w:p>
+    <w:p>
+      <w:pPr>
+        <w:pStyle w:val="Heading3"/>
+      </w:pPr>
+      <w:bookmarkStart w:id="92" w:name="_Toc409938090"/>
+      <w:r>
+        <w:t>Duration</w:t>
+      </w:r>
+      <w:bookmarkEnd w:id="92"/>
+    </w:p>
+    <w:p>
+      <w:pPr>
+        <w:ind w:left="720"/>
+      </w:pPr>
+      <w:r>
         <w:t xml:space="preserve">Used for specifying an interval of time. Units include </w:t>
       </w:r>
       <w:r>
@@ -21320,11 +21199,11 @@
       <w:pPr>
         <w:pStyle w:val="Heading3"/>
       </w:pPr>
-      <w:bookmarkStart w:id="92" w:name="_Toc409938091"/>
+      <w:bookmarkStart w:id="93" w:name="_Toc409938091"/>
       <w:r>
         <w:t>Location</w:t>
       </w:r>
-      <w:bookmarkEnd w:id="92"/>
+      <w:bookmarkEnd w:id="93"/>
     </w:p>
     <w:p>
       <w:pPr>
@@ -21951,12 +21830,12 @@
       <w:pPr>
         <w:pStyle w:val="Heading3"/>
       </w:pPr>
-      <w:bookmarkStart w:id="93" w:name="_Toc409938092"/>
+      <w:bookmarkStart w:id="94" w:name="_Toc409938092"/>
       <w:r>
         <w:lastRenderedPageBreak/>
         <w:t>Origin</w:t>
       </w:r>
-      <w:bookmarkEnd w:id="93"/>
+      <w:bookmarkEnd w:id="94"/>
     </w:p>
     <w:p>
       <w:pPr>
@@ -22477,11 +22356,11 @@
       <w:pPr>
         <w:pStyle w:val="Heading3"/>
       </w:pPr>
-      <w:bookmarkStart w:id="94" w:name="_Toc409938093"/>
+      <w:bookmarkStart w:id="95" w:name="_Toc409938093"/>
       <w:r>
         <w:t>Orientation</w:t>
       </w:r>
-      <w:bookmarkEnd w:id="94"/>
+      <w:bookmarkEnd w:id="95"/>
     </w:p>
     <w:p>
       <w:r>
@@ -23038,12 +22917,12 @@
       <w:pPr>
         <w:pStyle w:val="Heading1"/>
       </w:pPr>
-      <w:bookmarkStart w:id="95" w:name="_Toc409938094"/>
+      <w:bookmarkStart w:id="96" w:name="_Toc409938094"/>
       <w:r>
         <w:lastRenderedPageBreak/>
         <w:t>Working Group Membership</w:t>
       </w:r>
-      <w:bookmarkEnd w:id="95"/>
+      <w:bookmarkEnd w:id="96"/>
     </w:p>
     <w:p/>
     <w:tbl>
@@ -25677,7 +25556,7 @@
 
 <file path=word/comments.xml><?xml version="1.0" encoding="utf-8"?>
 <w:comments xmlns:wpc="http://schemas.microsoft.com/office/word/2010/wordprocessingCanvas" xmlns:mc="http://schemas.openxmlformats.org/markup-compatibility/2006" xmlns:o="urn:schemas-microsoft-com:office:office" xmlns:r="http://schemas.openxmlformats.org/officeDocument/2006/relationships" xmlns:m="http://schemas.openxmlformats.org/officeDocument/2006/math" xmlns:v="urn:schemas-microsoft-com:vml" xmlns:wp14="http://schemas.microsoft.com/office/word/2010/wordprocessingDrawing" xmlns:wp="http://schemas.openxmlformats.org/drawingml/2006/wordprocessingDrawing" xmlns:w10="urn:schemas-microsoft-com:office:word" xmlns:w="http://schemas.openxmlformats.org/wordprocessingml/2006/main" xmlns:w14="http://schemas.microsoft.com/office/word/2010/wordml" xmlns:w15="http://schemas.microsoft.com/office/word/2012/wordml" xmlns:wpg="http://schemas.microsoft.com/office/word/2010/wordprocessingGroup" xmlns:wpi="http://schemas.microsoft.com/office/word/2010/wordprocessingInk" xmlns:wne="http://schemas.microsoft.com/office/word/2006/wordml" xmlns:wps="http://schemas.microsoft.com/office/word/2010/wordprocessingShape" mc:Ignorable="w14 w15 wp14">
-  <w:comment w:id="30" w:author="n/a n/a" w:date="2015-11-30T19:38:00Z" w:initials="nn">
+  <w:comment w:id="30" w:author="james" w:date="2015-12-17T10:46:00Z" w:initials="j">
     <w:p>
       <w:pPr>
         <w:pStyle w:val="CommentText"/>
@@ -25689,11 +25568,29 @@
         <w:annotationRef/>
       </w:r>
       <w:r>
-        <w:t xml:space="preserve">It seems like the API code currently only accepts `Left’ and `Right’, not L and R. Perhaps also remove N/A. </w:t>
-      </w:r>
+        <w:t>rephrase</w:t>
+      </w:r>
+      <w:bookmarkStart w:id="31" w:name="_GoBack"/>
+      <w:bookmarkEnd w:id="31"/>
     </w:p>
   </w:comment>
-  <w:comment w:id="31" w:author="james" w:date="2015-11-27T11:02:00Z" w:initials="j">
+  <w:comment w:id="32" w:author="n/a n/a" w:date="2015-11-30T19:38:00Z" w:initials="nn">
+    <w:p>
+      <w:pPr>
+        <w:pStyle w:val="CommentText"/>
+      </w:pPr>
+      <w:r>
+        <w:rPr>
+          <w:rStyle w:val="CommentReference"/>
+        </w:rPr>
+        <w:annotationRef/>
+      </w:r>
+      <w:r>
+        <w:t xml:space="preserve">It seems like the API code currently only accepts `Left’ and `Right’, not L and R. Perhaps also remove N/A. </w:t>
+      </w:r>
+    </w:p>
+  </w:comment>
+  <w:comment w:id="33" w:author="james" w:date="2015-11-27T11:02:00Z" w:initials="j">
     <w:p>
       <w:pPr>
         <w:pStyle w:val="CommentText"/>
@@ -25743,7 +25640,7 @@
       </w:r>
     </w:p>
   </w:comment>
-  <w:comment w:id="70" w:author="n/a n/a" w:date="2015-11-30T19:40:00Z" w:initials="nn">
+  <w:comment w:id="72" w:author="n/a n/a" w:date="2015-11-30T19:40:00Z" w:initials="nn">
     <w:p>
       <w:pPr>
         <w:pStyle w:val="CommentText"/>
@@ -25759,7 +25656,7 @@
       </w:r>
     </w:p>
   </w:comment>
-  <w:comment w:id="71" w:author="n/a n/a" w:date="2015-11-30T19:42:00Z" w:initials="nn">
+  <w:comment w:id="73" w:author="n/a n/a" w:date="2015-11-30T19:42:00Z" w:initials="nn">
     <w:p>
       <w:pPr>
         <w:pStyle w:val="CommentText"/>
@@ -25775,7 +25672,7 @@
       </w:r>
     </w:p>
   </w:comment>
-  <w:comment w:id="73" w:author="james" w:date="2015-11-27T11:04:00Z" w:initials="j">
+  <w:comment w:id="75" w:author="james" w:date="2015-11-27T11:04:00Z" w:initials="j">
     <w:p>
       <w:pPr>
         <w:pStyle w:val="CommentText"/>
@@ -25791,7 +25688,7 @@
       </w:r>
     </w:p>
   </w:comment>
-  <w:comment w:id="77" w:author="james" w:date="2015-12-01T16:54:00Z" w:initials="j">
+  <w:comment w:id="79" w:author="james" w:date="2015-12-01T16:54:00Z" w:initials="j">
     <w:p>
       <w:pPr>
         <w:pStyle w:val="CommentText"/>
@@ -25825,6 +25722,7 @@
 
 <file path=word/commentsExtended.xml><?xml version="1.0" encoding="utf-8"?>
 <w15:commentsEx xmlns:wpc="http://schemas.microsoft.com/office/word/2010/wordprocessingCanvas" xmlns:mc="http://schemas.openxmlformats.org/markup-compatibility/2006" xmlns:o="urn:schemas-microsoft-com:office:office" xmlns:r="http://schemas.openxmlformats.org/officeDocument/2006/relationships" xmlns:m="http://schemas.openxmlformats.org/officeDocument/2006/math" xmlns:v="urn:schemas-microsoft-com:vml" xmlns:wp14="http://schemas.microsoft.com/office/word/2010/wordprocessingDrawing" xmlns:wp="http://schemas.openxmlformats.org/drawingml/2006/wordprocessingDrawing" xmlns:w10="urn:schemas-microsoft-com:office:word" xmlns:w="http://schemas.openxmlformats.org/wordprocessingml/2006/main" xmlns:w14="http://schemas.microsoft.com/office/word/2010/wordml" xmlns:w15="http://schemas.microsoft.com/office/word/2012/wordml" xmlns:wpg="http://schemas.microsoft.com/office/word/2010/wordprocessingGroup" xmlns:wpi="http://schemas.microsoft.com/office/word/2010/wordprocessingInk" xmlns:wne="http://schemas.microsoft.com/office/word/2006/wordml" xmlns:wps="http://schemas.microsoft.com/office/word/2010/wordprocessingShape" mc:Ignorable="w14 w15 wp14">
+  <w15:commentEx w15:paraId="7B687EBC" w15:done="0"/>
   <w15:commentEx w15:paraId="6C265514" w15:done="0"/>
   <w15:commentEx w15:paraId="4A670457" w15:done="0"/>
   <w15:commentEx w15:paraId="5F1B8F31" w15:done="0"/>
@@ -25891,7 +25789,7 @@
         <w:rStyle w:val="PageNumber"/>
         <w:noProof/>
       </w:rPr>
-      <w:t>22</w:t>
+      <w:t>15</w:t>
     </w:r>
     <w:r>
       <w:rPr>
@@ -31513,7 +31411,7 @@
 </file>
 
 <file path=customXml/itemProps1.xml><?xml version="1.0" encoding="utf-8"?>
-<ds:datastoreItem xmlns:ds="http://schemas.openxmlformats.org/officeDocument/2006/customXml" ds:itemID="{72E84CCF-91F6-4188-9C59-22CA4713FFD7}">
+<ds:datastoreItem xmlns:ds="http://schemas.openxmlformats.org/officeDocument/2006/customXml" ds:itemID="{3519E694-CD0C-4C72-B410-A014A90FC19D}">
   <ds:schemaRefs>
     <ds:schemaRef ds:uri="http://schemas.openxmlformats.org/officeDocument/2006/bibliography"/>
   </ds:schemaRefs>

</xml_diff>